<commit_message>
Website Files uploaded to Repo
-Folder containing the website files
</commit_message>
<xml_diff>
--- a/AgendaSprintOne.docx
+++ b/AgendaSprintOne.docx
@@ -334,6 +334,9 @@
             </w:pPr>
             <w:r>
               <w:t>1:30</w:t>
+            </w:r>
+            <w:r>
+              <w:t xml:space="preserve"> -3:00</w:t>
             </w:r>
           </w:p>
         </w:tc>
@@ -26596,6 +26599,7 @@
     <w:rsid w:val="00226A39"/>
     <w:rsid w:val="005E2CF4"/>
     <w:rsid w:val="0074794E"/>
+    <w:rsid w:val="00BC7382"/>
   </w:rsids>
   <m:mathPr>
     <m:mathFont m:val="Cambria Math"/>

</xml_diff>

<commit_message>
Made some formatting changes to agenda, updated software testing plan
</commit_message>
<xml_diff>
--- a/AgendaSprintOne.docx
+++ b/AgendaSprintOne.docx
@@ -2,31 +2,33 @@
 <file path=word/document.xml><?xml version="1.0" encoding="utf-8"?>
 <w:document xmlns:wpc="http://schemas.microsoft.com/office/word/2010/wordprocessingCanvas" xmlns:cx="http://schemas.microsoft.com/office/drawing/2014/chartex" xmlns:cx1="http://schemas.microsoft.com/office/drawing/2015/9/8/chartex" xmlns:cx2="http://schemas.microsoft.com/office/drawing/2015/10/21/chartex" xmlns:cx3="http://schemas.microsoft.com/office/drawing/2016/5/9/chartex" xmlns:cx4="http://schemas.microsoft.com/office/drawing/2016/5/10/chartex" xmlns:cx5="http://schemas.microsoft.com/office/drawing/2016/5/11/chartex" xmlns:cx6="http://schemas.microsoft.com/office/drawing/2016/5/12/chartex" xmlns:cx7="http://schemas.microsoft.com/office/drawing/2016/5/13/chartex" xmlns:cx8="http://schemas.microsoft.com/office/drawing/2016/5/14/chartex" xmlns:mc="http://schemas.openxmlformats.org/markup-compatibility/2006" xmlns:aink="http://schemas.microsoft.com/office/drawing/2016/ink" xmlns:am3d="http://schemas.microsoft.com/office/drawing/2017/model3d" xmlns:o="urn:schemas-microsoft-com:office:office" xmlns:r="http://schemas.openxmlformats.org/officeDocument/2006/relationships" xmlns:m="http://schemas.openxmlformats.org/officeDocument/2006/math" xmlns:v="urn:schemas-microsoft-com:vml" xmlns:wp14="http://schemas.microsoft.com/office/word/2010/wordprocessingDrawing" xmlns:wp="http://schemas.openxmlformats.org/drawingml/2006/wordprocessingDrawing" xmlns:w10="urn:schemas-microsoft-com:office:word" xmlns:w="http://schemas.openxmlformats.org/wordprocessingml/2006/main" xmlns:w14="http://schemas.microsoft.com/office/word/2010/wordml" xmlns:w15="http://schemas.microsoft.com/office/word/2012/wordml" xmlns:w16cex="http://schemas.microsoft.com/office/word/2018/wordml/cex" xmlns:w16cid="http://schemas.microsoft.com/office/word/2016/wordml/cid" xmlns:w16="http://schemas.microsoft.com/office/word/2018/wordml" xmlns:w16se="http://schemas.microsoft.com/office/word/2015/wordml/symex" xmlns:wpg="http://schemas.microsoft.com/office/word/2010/wordprocessingGroup" xmlns:wpi="http://schemas.microsoft.com/office/word/2010/wordprocessingInk" xmlns:wne="http://schemas.microsoft.com/office/word/2006/wordml" xmlns:wps="http://schemas.microsoft.com/office/word/2010/wordprocessingShape" mc:Ignorable="w14 w15 w16se w16cid w16 w16cex wp14">
   <w:body>
-    <w:sdt>
-      <w:sdtPr>
-        <w:alias w:val="Agenda:"/>
-        <w:tag w:val=""/>
-        <w:id w:val="31158712"/>
-        <w:placeholder>
-          <w:docPart w:val="E4AE81A6F999481A8F9ED3A2CBD7381E"/>
-        </w:placeholder>
-        <w:showingPlcHdr/>
-        <w:dataBinding w:prefixMappings="xmlns:ns0='http://schemas.openxmlformats.org/officeDocument/2006/extended-properties' " w:xpath="/ns0:Properties[1]/ns0:Company[1]" w:storeItemID="{6668398D-A668-4E3E-A5EB-62B293D839F1}"/>
-        <w15:appearance w15:val="hidden"/>
-        <w:text w:multiLine="1"/>
-      </w:sdtPr>
-      <w:sdtEndPr/>
-      <w:sdtContent>
-        <w:p>
-          <w:pPr>
-            <w:pStyle w:val="Title"/>
-          </w:pPr>
+    <w:p>
+      <w:pPr>
+        <w:pStyle w:val="Title"/>
+      </w:pPr>
+      <w:sdt>
+        <w:sdtPr>
+          <w:alias w:val="Agenda:"/>
+          <w:tag w:val=""/>
+          <w:id w:val="31158712"/>
+          <w:placeholder>
+            <w:docPart w:val="E4AE81A6F999481A8F9ED3A2CBD7381E"/>
+          </w:placeholder>
+          <w:dataBinding w:prefixMappings="xmlns:ns0='http://schemas.openxmlformats.org/officeDocument/2006/extended-properties' " w:xpath="/ns0:Properties[1]/ns0:Company[1]" w:storeItemID="{6668398D-A668-4E3E-A5EB-62B293D839F1}"/>
+          <w15:appearance w15:val="hidden"/>
+          <w:text w:multiLine="1"/>
+        </w:sdtPr>
+        <w:sdtEndPr/>
+        <w:sdtContent>
           <w:r>
-            <w:t>agenda</w:t>
+            <w:t>Meeting Agenda</w:t>
           </w:r>
-        </w:p>
-      </w:sdtContent>
-    </w:sdt>
+        </w:sdtContent>
+      </w:sdt>
+      <w:r>
+        <w:t xml:space="preserve"> – Team A</w:t>
+      </w:r>
+    </w:p>
     <w:p>
       <w:pPr>
         <w:pStyle w:val="Heading1"/>
@@ -110,8 +112,13 @@
       <w:r>
         <w:t xml:space="preserve">Sam, </w:t>
       </w:r>
+      <w:proofErr w:type="spellStart"/>
       <w:r>
-        <w:t>Aashiyan, Josh</w:t>
+        <w:t>Aashiyan</w:t>
+      </w:r>
+      <w:proofErr w:type="spellEnd"/>
+      <w:r>
+        <w:t>, Josh</w:t>
       </w:r>
     </w:p>
     <w:p>
@@ -423,10 +430,7 @@
         <w:t xml:space="preserve"> </w:t>
       </w:r>
       <w:r>
-        <w:t>as our means of source co</w:t>
-      </w:r>
-      <w:r>
-        <w:t>ntrol.</w:t>
+        <w:t>as our means of source control.</w:t>
       </w:r>
     </w:p>
     <w:p>
@@ -435,9 +439,11 @@
       </w:r>
     </w:p>
     <w:p>
+      <w:proofErr w:type="spellStart"/>
       <w:r>
         <w:t>Aashiyan</w:t>
       </w:r>
+      <w:proofErr w:type="spellEnd"/>
       <w:r>
         <w:t xml:space="preserve"> was designated to</w:t>
       </w:r>
@@ -590,7 +596,6 @@
       <w:placeholder>
         <w:docPart w:val="4DD3537AC73848BBAB4627E60A134514"/>
       </w:placeholder>
-      <w:showingPlcHdr/>
       <w:dataBinding w:prefixMappings="xmlns:ns0='http://schemas.openxmlformats.org/officeDocument/2006/extended-properties' " w:xpath="/ns0:Properties[1]/ns0:Company[1]" w:storeItemID="{6668398D-A668-4E3E-A5EB-62B293D839F1}"/>
       <w15:appearance w15:val="hidden"/>
       <w:text w:multiLine="1"/>
@@ -602,7 +607,7 @@
           <w:pStyle w:val="Title"/>
         </w:pPr>
         <w:r>
-          <w:t>agenda</w:t>
+          <w:t>Meeting Agenda</w:t>
         </w:r>
       </w:p>
     </w:sdtContent>
@@ -26539,7 +26544,7 @@
     <w:charset w:val="00"/>
     <w:family w:val="swiss"/>
     <w:pitch w:val="variable"/>
-    <w:sig w:usb0="E4002EFF" w:usb1="C000247B" w:usb2="00000009" w:usb3="00000000" w:csb0="000001FF" w:csb1="00000000"/>
+    <w:sig w:usb0="E0002EFF" w:usb1="C000247B" w:usb2="00000009" w:usb3="00000000" w:csb0="000001FF" w:csb1="00000000"/>
   </w:font>
   <w:font w:name="MS Mincho">
     <w:altName w:val="ＭＳ 明朝"/>
@@ -26580,7 +26585,6 @@
   </w:font>
   <w:font w:name="Yu Mincho">
     <w:altName w:val="游明朝"/>
-    <w:panose1 w:val="02020400000000000000"/>
     <w:charset w:val="80"/>
     <w:family w:val="roman"/>
     <w:pitch w:val="variable"/>
@@ -26599,7 +26603,7 @@
     <w:charset w:val="00"/>
     <w:family w:val="swiss"/>
     <w:pitch w:val="variable"/>
-    <w:sig w:usb0="E4002EFF" w:usb1="C000247B" w:usb2="00000009" w:usb3="00000000" w:csb0="000001FF" w:csb1="00000000"/>
+    <w:sig w:usb0="E0002AFF" w:usb1="C000247B" w:usb2="00000009" w:usb3="00000000" w:csb0="000001FF" w:csb1="00000000"/>
   </w:font>
 </w:fonts>
 </file>
@@ -26620,6 +26624,7 @@
   </w:compat>
   <w:rsids>
     <w:rsidRoot w:val="005E2CF4"/>
+    <w:rsid w:val="00105D54"/>
     <w:rsid w:val="00226A39"/>
     <w:rsid w:val="002532D0"/>
     <w:rsid w:val="005E2CF4"/>

</xml_diff>

<commit_message>
Added first draft of master doc
</commit_message>
<xml_diff>
--- a/AgendaSprintOne.docx
+++ b/AgendaSprintOne.docx
@@ -112,13 +112,8 @@
       <w:r>
         <w:t xml:space="preserve">Sam, </w:t>
       </w:r>
-      <w:proofErr w:type="spellStart"/>
       <w:r>
-        <w:t>Aashiyan</w:t>
-      </w:r>
-      <w:proofErr w:type="spellEnd"/>
-      <w:r>
-        <w:t>, Josh</w:t>
+        <w:t>Aashiyan, Josh</w:t>
       </w:r>
     </w:p>
     <w:p>
@@ -179,6 +174,10 @@
       </w:r>
       <w:r>
         <w:t>Coffee</w:t>
+      </w:r>
+      <w:r>
+        <w:br/>
+        <w:t>Platform: Zoom</w:t>
       </w:r>
     </w:p>
     <w:tbl>
@@ -439,11 +438,9 @@
       </w:r>
     </w:p>
     <w:p>
-      <w:proofErr w:type="spellStart"/>
       <w:r>
         <w:t>Aashiyan</w:t>
       </w:r>
-      <w:proofErr w:type="spellEnd"/>
       <w:r>
         <w:t xml:space="preserve"> was designated to</w:t>
       </w:r>
@@ -26537,14 +26534,14 @@
     <w:charset w:val="00"/>
     <w:family w:val="roman"/>
     <w:pitch w:val="variable"/>
-    <w:sig w:usb0="E0002EFF" w:usb1="C000785B" w:usb2="00000009" w:usb3="00000000" w:csb0="000001FF" w:csb1="00000000"/>
+    <w:sig w:usb0="E0002AFF" w:usb1="C0007843" w:usb2="00000009" w:usb3="00000000" w:csb0="000001FF" w:csb1="00000000"/>
   </w:font>
   <w:font w:name="Calibri">
     <w:panose1 w:val="020F0502020204030204"/>
     <w:charset w:val="00"/>
     <w:family w:val="swiss"/>
     <w:pitch w:val="variable"/>
-    <w:sig w:usb0="E0002EFF" w:usb1="C000247B" w:usb2="00000009" w:usb3="00000000" w:csb0="000001FF" w:csb1="00000000"/>
+    <w:sig w:usb0="E0002AFF" w:usb1="4000ACFF" w:usb2="00000001" w:usb3="00000000" w:csb0="000001FF" w:csb1="00000000"/>
   </w:font>
   <w:font w:name="MS Mincho">
     <w:altName w:val="ＭＳ 明朝"/>
@@ -26603,7 +26600,7 @@
     <w:charset w:val="00"/>
     <w:family w:val="swiss"/>
     <w:pitch w:val="variable"/>
-    <w:sig w:usb0="E0002AFF" w:usb1="C000247B" w:usb2="00000009" w:usb3="00000000" w:csb0="000001FF" w:csb1="00000000"/>
+    <w:sig w:usb0="A0002AEF" w:usb1="4000207B" w:usb2="00000000" w:usb3="00000000" w:csb0="000001FF" w:csb1="00000000"/>
   </w:font>
 </w:fonts>
 </file>
@@ -26624,6 +26621,7 @@
   </w:compat>
   <w:rsids>
     <w:rsidRoot w:val="005E2CF4"/>
+    <w:rsid w:val="00086325"/>
     <w:rsid w:val="00105D54"/>
     <w:rsid w:val="00226A39"/>
     <w:rsid w:val="002532D0"/>

</xml_diff>